<commit_message>
added admin 5 feature
</commit_message>
<xml_diff>
--- a/StudentForum.docx
+++ b/StudentForum.docx
@@ -48,8 +48,14 @@
           <w:ilvl w:val="0"/>
           <w:numId w:val="2"/>
         </w:numPr>
-      </w:pPr>
-      <w:r>
+        <w:rPr>
+          <w:color w:val="0070C0"/>
+        </w:rPr>
+      </w:pPr>
+      <w:r>
+        <w:rPr>
+          <w:color w:val="0070C0"/>
+        </w:rPr>
         <w:t>Admin Login</w:t>
       </w:r>
     </w:p>
@@ -60,8 +66,14 @@
           <w:ilvl w:val="0"/>
           <w:numId w:val="2"/>
         </w:numPr>
-      </w:pPr>
-      <w:r>
+        <w:rPr>
+          <w:color w:val="0070C0"/>
+        </w:rPr>
+      </w:pPr>
+      <w:r>
+        <w:rPr>
+          <w:color w:val="0070C0"/>
+        </w:rPr>
         <w:t>Update Admin info</w:t>
       </w:r>
     </w:p>
@@ -72,10 +84,28 @@
           <w:ilvl w:val="0"/>
           <w:numId w:val="2"/>
         </w:numPr>
-      </w:pPr>
-      <w:r>
+        <w:rPr>
+          <w:color w:val="0070C0"/>
+        </w:rPr>
+      </w:pPr>
+      <w:r>
+        <w:rPr>
+          <w:color w:val="0070C0"/>
+        </w:rPr>
         <w:t>Create Student</w:t>
       </w:r>
+      <w:r>
+        <w:rPr>
+          <w:color w:val="0070C0"/>
+        </w:rPr>
+        <w:t xml:space="preserve"> By their </w:t>
+      </w:r>
+      <w:r>
+        <w:rPr>
+          <w:color w:val="0070C0"/>
+        </w:rPr>
+        <w:t>id.</w:t>
+      </w:r>
     </w:p>
     <w:p>
       <w:pPr>
@@ -86,7 +116,34 @@
         </w:numPr>
       </w:pPr>
       <w:r>
-        <w:t>Read Student</w:t>
+        <w:t xml:space="preserve">Read </w:t>
+      </w:r>
+      <w:r>
+        <w:t xml:space="preserve">All </w:t>
+      </w:r>
+      <w:r>
+        <w:t>Student</w:t>
+      </w:r>
+    </w:p>
+    <w:p>
+      <w:pPr>
+        <w:pStyle w:val="ListParagraph"/>
+        <w:numPr>
+          <w:ilvl w:val="0"/>
+          <w:numId w:val="2"/>
+        </w:numPr>
+      </w:pPr>
+      <w:r>
+        <w:t xml:space="preserve">Read student </w:t>
+      </w:r>
+      <w:r>
+        <w:t>who</w:t>
+      </w:r>
+      <w:r>
+        <w:t xml:space="preserve"> are created by </w:t>
+      </w:r>
+      <w:r>
+        <w:t>Admin.</w:t>
       </w:r>
     </w:p>
     <w:p>
@@ -291,6 +348,33 @@
       </w:pPr>
       <w:r>
         <w:t>My Profile</w:t>
+      </w:r>
+    </w:p>
+    <w:p>
+      <w:pPr>
+        <w:pStyle w:val="ListParagraph"/>
+        <w:numPr>
+          <w:ilvl w:val="0"/>
+          <w:numId w:val="2"/>
+        </w:numPr>
+      </w:pPr>
+      <w:r>
+        <w:t>Logout</w:t>
+      </w:r>
+    </w:p>
+    <w:p>
+      <w:pPr>
+        <w:pStyle w:val="ListParagraph"/>
+        <w:numPr>
+          <w:ilvl w:val="0"/>
+          <w:numId w:val="2"/>
+        </w:numPr>
+      </w:pPr>
+      <w:r>
+        <w:t>C</w:t>
+      </w:r>
+      <w:r>
+        <w:t>hange Password</w:t>
       </w:r>
     </w:p>
     <w:p>
@@ -525,6 +609,7 @@
         <w:rPr>
           <w:color w:val="FF0000"/>
         </w:rPr>
+        <w:lastRenderedPageBreak/>
         <w:t>Create Report</w:t>
       </w:r>
     </w:p>
@@ -562,6 +647,18 @@
           <w:color w:val="FF0000"/>
         </w:rPr>
         <w:t>All Connection</w:t>
+      </w:r>
+    </w:p>
+    <w:p>
+      <w:pPr>
+        <w:pStyle w:val="ListParagraph"/>
+        <w:numPr>
+          <w:ilvl w:val="0"/>
+          <w:numId w:val="3"/>
+        </w:numPr>
+      </w:pPr>
+      <w:r>
+        <w:t>Logout</w:t>
       </w:r>
     </w:p>
     <w:p/>
@@ -767,6 +864,27 @@
     </w:p>
     <w:p>
       <w:pPr>
+        <w:pStyle w:val="ListParagraph"/>
+        <w:numPr>
+          <w:ilvl w:val="0"/>
+          <w:numId w:val="4"/>
+        </w:numPr>
+      </w:pPr>
+      <w:r>
+        <w:t>Logout</w:t>
+      </w:r>
+    </w:p>
+    <w:p>
+      <w:pPr>
+        <w:pStyle w:val="ListParagraph"/>
+        <w:numPr>
+          <w:ilvl w:val="0"/>
+          <w:numId w:val="4"/>
+        </w:numPr>
+      </w:pPr>
+    </w:p>
+    <w:p>
+      <w:pPr>
         <w:rPr>
           <w:b/>
           <w:bCs/>
@@ -937,6 +1055,18 @@
         </w:numPr>
       </w:pPr>
       <w:r>
+        <w:t>My Job Post</w:t>
+      </w:r>
+    </w:p>
+    <w:p>
+      <w:pPr>
+        <w:pStyle w:val="ListParagraph"/>
+        <w:numPr>
+          <w:ilvl w:val="0"/>
+          <w:numId w:val="5"/>
+        </w:numPr>
+      </w:pPr>
+      <w:r>
         <w:t>Create Network</w:t>
       </w:r>
     </w:p>
@@ -961,6 +1091,7 @@
         </w:numPr>
       </w:pPr>
       <w:r>
+        <w:lastRenderedPageBreak/>
         <w:t>Job Candidate List</w:t>
       </w:r>
     </w:p>
@@ -987,6 +1118,27 @@
       <w:r>
         <w:t>All Connection</w:t>
       </w:r>
+    </w:p>
+    <w:p>
+      <w:pPr>
+        <w:pStyle w:val="ListParagraph"/>
+        <w:numPr>
+          <w:ilvl w:val="0"/>
+          <w:numId w:val="5"/>
+        </w:numPr>
+      </w:pPr>
+      <w:r>
+        <w:t>Logout</w:t>
+      </w:r>
+    </w:p>
+    <w:p>
+      <w:pPr>
+        <w:pStyle w:val="ListParagraph"/>
+        <w:numPr>
+          <w:ilvl w:val="0"/>
+          <w:numId w:val="5"/>
+        </w:numPr>
+      </w:pPr>
     </w:p>
     <w:p/>
     <w:p/>
@@ -1116,8 +1268,13 @@
         </w:numPr>
       </w:pPr>
       <w:r>
-        <w:t>Offer letter</w:t>
-      </w:r>
+        <w:t xml:space="preserve">Offer </w:t>
+      </w:r>
+      <w:proofErr w:type="gramStart"/>
+      <w:r>
+        <w:t>letter</w:t>
+      </w:r>
+      <w:proofErr w:type="gramEnd"/>
     </w:p>
     <w:p>
       <w:pPr>

</xml_diff>

<commit_message>
did something on student
</commit_message>
<xml_diff>
--- a/StudentForum.docx
+++ b/StudentForum.docx
@@ -114,15 +114,135 @@
           <w:ilvl w:val="0"/>
           <w:numId w:val="2"/>
         </w:numPr>
-      </w:pPr>
-      <w:r>
+        <w:rPr>
+          <w:color w:val="0070C0"/>
+        </w:rPr>
+      </w:pPr>
+      <w:r>
+        <w:rPr>
+          <w:color w:val="0070C0"/>
+        </w:rPr>
+        <w:t xml:space="preserve">Read student </w:t>
+      </w:r>
+      <w:r>
+        <w:rPr>
+          <w:color w:val="0070C0"/>
+        </w:rPr>
+        <w:t>who</w:t>
+      </w:r>
+      <w:r>
+        <w:rPr>
+          <w:color w:val="0070C0"/>
+        </w:rPr>
+        <w:t xml:space="preserve"> are created by </w:t>
+      </w:r>
+      <w:r>
+        <w:rPr>
+          <w:color w:val="0070C0"/>
+        </w:rPr>
+        <w:t>Admin.</w:t>
+      </w:r>
+    </w:p>
+    <w:p>
+      <w:pPr>
+        <w:pStyle w:val="ListParagraph"/>
+        <w:numPr>
+          <w:ilvl w:val="0"/>
+          <w:numId w:val="2"/>
+        </w:numPr>
+        <w:rPr>
+          <w:color w:val="0070C0"/>
+        </w:rPr>
+      </w:pPr>
+      <w:r>
+        <w:rPr>
+          <w:color w:val="0070C0"/>
+        </w:rPr>
+        <w:t>Read individual student</w:t>
+      </w:r>
+    </w:p>
+    <w:p>
+      <w:pPr>
+        <w:pStyle w:val="ListParagraph"/>
+        <w:numPr>
+          <w:ilvl w:val="0"/>
+          <w:numId w:val="2"/>
+        </w:numPr>
+        <w:rPr>
+          <w:color w:val="0070C0"/>
+        </w:rPr>
+      </w:pPr>
+      <w:r>
+        <w:rPr>
+          <w:color w:val="0070C0"/>
+        </w:rPr>
+        <w:t>Update Student</w:t>
+      </w:r>
+    </w:p>
+    <w:p>
+      <w:pPr>
+        <w:pStyle w:val="ListParagraph"/>
+        <w:numPr>
+          <w:ilvl w:val="0"/>
+          <w:numId w:val="2"/>
+        </w:numPr>
+        <w:rPr>
+          <w:color w:val="0070C0"/>
+        </w:rPr>
+      </w:pPr>
+      <w:r>
+        <w:rPr>
+          <w:color w:val="0070C0"/>
+        </w:rPr>
+        <w:t>Delete Student</w:t>
+      </w:r>
+    </w:p>
+    <w:p>
+      <w:pPr>
+        <w:pStyle w:val="ListParagraph"/>
+        <w:numPr>
+          <w:ilvl w:val="0"/>
+          <w:numId w:val="2"/>
+        </w:numPr>
+        <w:rPr>
+          <w:color w:val="0070C0"/>
+        </w:rPr>
+      </w:pPr>
+      <w:r>
+        <w:rPr>
+          <w:color w:val="0070C0"/>
+        </w:rPr>
+        <w:t>Create Moderator</w:t>
+      </w:r>
+    </w:p>
+    <w:p>
+      <w:pPr>
+        <w:pStyle w:val="ListParagraph"/>
+        <w:numPr>
+          <w:ilvl w:val="0"/>
+          <w:numId w:val="2"/>
+        </w:numPr>
+        <w:rPr>
+          <w:color w:val="0070C0"/>
+        </w:rPr>
+      </w:pPr>
+      <w:r>
+        <w:rPr>
+          <w:color w:val="0070C0"/>
+        </w:rPr>
         <w:t xml:space="preserve">Read </w:t>
       </w:r>
       <w:r>
-        <w:t xml:space="preserve">All </w:t>
-      </w:r>
-      <w:r>
-        <w:t>Student</w:t>
+        <w:rPr>
+          <w:color w:val="0070C0"/>
+        </w:rPr>
+        <w:t xml:space="preserve">all </w:t>
+      </w:r>
+      <w:r>
+        <w:rPr>
+          <w:color w:val="0070C0"/>
+        </w:rPr>
+        <w:t>Moderator.</w:t>
       </w:r>
     </w:p>
     <w:p>
@@ -132,18 +252,27 @@
           <w:ilvl w:val="0"/>
           <w:numId w:val="2"/>
         </w:numPr>
-      </w:pPr>
-      <w:r>
-        <w:t xml:space="preserve">Read student </w:t>
-      </w:r>
-      <w:r>
-        <w:t>who</w:t>
-      </w:r>
-      <w:r>
-        <w:t xml:space="preserve"> are created by </w:t>
-      </w:r>
-      <w:r>
-        <w:t>Admin.</w:t>
+        <w:rPr>
+          <w:color w:val="0070C0"/>
+        </w:rPr>
+      </w:pPr>
+      <w:r>
+        <w:rPr>
+          <w:color w:val="0070C0"/>
+        </w:rPr>
+        <w:t xml:space="preserve">Read </w:t>
+      </w:r>
+      <w:r>
+        <w:rPr>
+          <w:color w:val="0070C0"/>
+        </w:rPr>
+        <w:t>moderator</w:t>
+      </w:r>
+      <w:r>
+        <w:rPr>
+          <w:color w:val="0070C0"/>
+        </w:rPr>
+        <w:t xml:space="preserve"> who are created by Admin.</w:t>
       </w:r>
     </w:p>
     <w:p>
@@ -153,9 +282,15 @@
           <w:ilvl w:val="0"/>
           <w:numId w:val="2"/>
         </w:numPr>
-      </w:pPr>
-      <w:r>
-        <w:t>Update Student</w:t>
+        <w:rPr>
+          <w:color w:val="0070C0"/>
+        </w:rPr>
+      </w:pPr>
+      <w:r>
+        <w:rPr>
+          <w:color w:val="0070C0"/>
+        </w:rPr>
+        <w:t>Read individual moderator</w:t>
       </w:r>
     </w:p>
     <w:p>
@@ -165,9 +300,15 @@
           <w:ilvl w:val="0"/>
           <w:numId w:val="2"/>
         </w:numPr>
-      </w:pPr>
-      <w:r>
-        <w:t>Delete Student</w:t>
+        <w:rPr>
+          <w:color w:val="0070C0"/>
+        </w:rPr>
+      </w:pPr>
+      <w:r>
+        <w:rPr>
+          <w:color w:val="0070C0"/>
+        </w:rPr>
+        <w:t>Update Moderator</w:t>
       </w:r>
     </w:p>
     <w:p>
@@ -177,9 +318,15 @@
           <w:ilvl w:val="0"/>
           <w:numId w:val="2"/>
         </w:numPr>
-      </w:pPr>
-      <w:r>
-        <w:t>Create Moderator</w:t>
+        <w:rPr>
+          <w:color w:val="0070C0"/>
+        </w:rPr>
+      </w:pPr>
+      <w:r>
+        <w:rPr>
+          <w:color w:val="0070C0"/>
+        </w:rPr>
+        <w:t>Delete Moderator</w:t>
       </w:r>
     </w:p>
     <w:p>
@@ -189,9 +336,21 @@
           <w:ilvl w:val="0"/>
           <w:numId w:val="2"/>
         </w:numPr>
-      </w:pPr>
-      <w:r>
-        <w:t>Read Moderator</w:t>
+        <w:rPr>
+          <w:color w:val="0070C0"/>
+        </w:rPr>
+      </w:pPr>
+      <w:r>
+        <w:rPr>
+          <w:color w:val="0070C0"/>
+        </w:rPr>
+        <w:t xml:space="preserve">Create </w:t>
+      </w:r>
+      <w:r>
+        <w:rPr>
+          <w:color w:val="0070C0"/>
+        </w:rPr>
+        <w:t>HR</w:t>
       </w:r>
     </w:p>
     <w:p>
@@ -201,9 +360,27 @@
           <w:ilvl w:val="0"/>
           <w:numId w:val="2"/>
         </w:numPr>
-      </w:pPr>
-      <w:r>
-        <w:t>Update Moderator</w:t>
+        <w:rPr>
+          <w:color w:val="0070C0"/>
+        </w:rPr>
+      </w:pPr>
+      <w:r>
+        <w:rPr>
+          <w:color w:val="0070C0"/>
+        </w:rPr>
+        <w:t xml:space="preserve">Read </w:t>
+      </w:r>
+      <w:r>
+        <w:rPr>
+          <w:color w:val="0070C0"/>
+        </w:rPr>
+        <w:t>hr</w:t>
+      </w:r>
+      <w:r>
+        <w:rPr>
+          <w:color w:val="0070C0"/>
+        </w:rPr>
+        <w:t xml:space="preserve"> who are created by Admin.</w:t>
       </w:r>
     </w:p>
     <w:p>
@@ -213,9 +390,21 @@
           <w:ilvl w:val="0"/>
           <w:numId w:val="2"/>
         </w:numPr>
-      </w:pPr>
-      <w:r>
-        <w:t>Delete Moderator</w:t>
+        <w:rPr>
+          <w:color w:val="0070C0"/>
+        </w:rPr>
+      </w:pPr>
+      <w:r>
+        <w:rPr>
+          <w:color w:val="0070C0"/>
+        </w:rPr>
+        <w:t xml:space="preserve">Update </w:t>
+      </w:r>
+      <w:r>
+        <w:rPr>
+          <w:color w:val="0070C0"/>
+        </w:rPr>
+        <w:t>HR</w:t>
       </w:r>
     </w:p>
     <w:p>
@@ -225,11 +414,38 @@
           <w:ilvl w:val="0"/>
           <w:numId w:val="2"/>
         </w:numPr>
-      </w:pPr>
-      <w:r>
-        <w:t xml:space="preserve">Create </w:t>
-      </w:r>
-      <w:r>
+        <w:rPr>
+          <w:color w:val="0070C0"/>
+        </w:rPr>
+      </w:pPr>
+      <w:r>
+        <w:rPr>
+          <w:color w:val="0070C0"/>
+        </w:rPr>
+        <w:t>Read individual Hr</w:t>
+      </w:r>
+    </w:p>
+    <w:p>
+      <w:pPr>
+        <w:pStyle w:val="ListParagraph"/>
+        <w:numPr>
+          <w:ilvl w:val="0"/>
+          <w:numId w:val="2"/>
+        </w:numPr>
+        <w:rPr>
+          <w:color w:val="0070C0"/>
+        </w:rPr>
+      </w:pPr>
+      <w:r>
+        <w:rPr>
+          <w:color w:val="0070C0"/>
+        </w:rPr>
+        <w:t xml:space="preserve">Delete </w:t>
+      </w:r>
+      <w:r>
+        <w:rPr>
+          <w:color w:val="0070C0"/>
+        </w:rPr>
         <w:t>HR</w:t>
       </w:r>
     </w:p>
@@ -240,53 +456,14 @@
           <w:ilvl w:val="0"/>
           <w:numId w:val="2"/>
         </w:numPr>
-      </w:pPr>
-      <w:r>
-        <w:t xml:space="preserve">Read </w:t>
-      </w:r>
-      <w:r>
-        <w:t>HR</w:t>
-      </w:r>
-    </w:p>
-    <w:p>
-      <w:pPr>
-        <w:pStyle w:val="ListParagraph"/>
-        <w:numPr>
-          <w:ilvl w:val="0"/>
-          <w:numId w:val="2"/>
-        </w:numPr>
-      </w:pPr>
-      <w:r>
-        <w:t xml:space="preserve">Update </w:t>
-      </w:r>
-      <w:r>
-        <w:t>HR</w:t>
-      </w:r>
-    </w:p>
-    <w:p>
-      <w:pPr>
-        <w:pStyle w:val="ListParagraph"/>
-        <w:numPr>
-          <w:ilvl w:val="0"/>
-          <w:numId w:val="2"/>
-        </w:numPr>
-      </w:pPr>
-      <w:r>
-        <w:t xml:space="preserve">Delete </w:t>
-      </w:r>
-      <w:r>
-        <w:t>HR</w:t>
-      </w:r>
-    </w:p>
-    <w:p>
-      <w:pPr>
-        <w:pStyle w:val="ListParagraph"/>
-        <w:numPr>
-          <w:ilvl w:val="0"/>
-          <w:numId w:val="2"/>
-        </w:numPr>
-      </w:pPr>
-      <w:r>
+        <w:rPr>
+          <w:color w:val="0070C0"/>
+        </w:rPr>
+      </w:pPr>
+      <w:r>
+        <w:rPr>
+          <w:color w:val="0070C0"/>
+        </w:rPr>
         <w:t>Dashboard</w:t>
       </w:r>
     </w:p>
@@ -297,9 +474,15 @@
           <w:ilvl w:val="1"/>
           <w:numId w:val="2"/>
         </w:numPr>
-      </w:pPr>
-      <w:r>
-        <w:t>View student</w:t>
+        <w:rPr>
+          <w:color w:val="0070C0"/>
+        </w:rPr>
+      </w:pPr>
+      <w:r>
+        <w:rPr>
+          <w:color w:val="0070C0"/>
+        </w:rPr>
+        <w:t>Read All Student</w:t>
       </w:r>
     </w:p>
     <w:p>
@@ -309,9 +492,27 @@
           <w:ilvl w:val="1"/>
           <w:numId w:val="2"/>
         </w:numPr>
-      </w:pPr>
-      <w:r>
-        <w:t>View Moderator</w:t>
+        <w:rPr>
+          <w:color w:val="0070C0"/>
+        </w:rPr>
+      </w:pPr>
+      <w:r>
+        <w:rPr>
+          <w:color w:val="0070C0"/>
+        </w:rPr>
+        <w:t xml:space="preserve">Read </w:t>
+      </w:r>
+      <w:r>
+        <w:rPr>
+          <w:color w:val="0070C0"/>
+        </w:rPr>
+        <w:t xml:space="preserve">all </w:t>
+      </w:r>
+      <w:r>
+        <w:rPr>
+          <w:color w:val="0070C0"/>
+        </w:rPr>
+        <w:t>Moderator</w:t>
       </w:r>
     </w:p>
     <w:p>
@@ -321,9 +522,15 @@
           <w:ilvl w:val="1"/>
           <w:numId w:val="2"/>
         </w:numPr>
-      </w:pPr>
-      <w:r>
-        <w:t>View Hiring Manager</w:t>
+        <w:rPr>
+          <w:color w:val="0070C0"/>
+        </w:rPr>
+      </w:pPr>
+      <w:r>
+        <w:rPr>
+          <w:color w:val="0070C0"/>
+        </w:rPr>
+        <w:t>Read all HR</w:t>
       </w:r>
     </w:p>
     <w:p>
@@ -333,8 +540,14 @@
           <w:ilvl w:val="0"/>
           <w:numId w:val="2"/>
         </w:numPr>
-      </w:pPr>
-      <w:r>
+        <w:rPr>
+          <w:color w:val="0070C0"/>
+        </w:rPr>
+      </w:pPr>
+      <w:r>
+        <w:rPr>
+          <w:color w:val="0070C0"/>
+        </w:rPr>
         <w:t>Moderator Access control</w:t>
       </w:r>
     </w:p>
@@ -345,8 +558,14 @@
           <w:ilvl w:val="0"/>
           <w:numId w:val="2"/>
         </w:numPr>
-      </w:pPr>
-      <w:r>
+        <w:rPr>
+          <w:color w:val="0070C0"/>
+        </w:rPr>
+      </w:pPr>
+      <w:r>
+        <w:rPr>
+          <w:color w:val="0070C0"/>
+        </w:rPr>
         <w:t>My Profile</w:t>
       </w:r>
     </w:p>
@@ -357,8 +576,14 @@
           <w:ilvl w:val="0"/>
           <w:numId w:val="2"/>
         </w:numPr>
-      </w:pPr>
-      <w:r>
+        <w:rPr>
+          <w:color w:val="0070C0"/>
+        </w:rPr>
+      </w:pPr>
+      <w:r>
+        <w:rPr>
+          <w:color w:val="0070C0"/>
+        </w:rPr>
         <w:t>Logout</w:t>
       </w:r>
     </w:p>
@@ -369,12 +594,57 @@
           <w:ilvl w:val="0"/>
           <w:numId w:val="2"/>
         </w:numPr>
-      </w:pPr>
-      <w:r>
+        <w:rPr>
+          <w:color w:val="0070C0"/>
+        </w:rPr>
+      </w:pPr>
+      <w:r>
+        <w:rPr>
+          <w:color w:val="0070C0"/>
+        </w:rPr>
         <w:t>C</w:t>
       </w:r>
       <w:r>
+        <w:rPr>
+          <w:color w:val="0070C0"/>
+        </w:rPr>
         <w:t>hange Password</w:t>
+      </w:r>
+    </w:p>
+    <w:p>
+      <w:pPr>
+        <w:pStyle w:val="ListParagraph"/>
+        <w:numPr>
+          <w:ilvl w:val="0"/>
+          <w:numId w:val="2"/>
+        </w:numPr>
+        <w:rPr>
+          <w:color w:val="0070C0"/>
+        </w:rPr>
+      </w:pPr>
+      <w:r>
+        <w:rPr>
+          <w:color w:val="0070C0"/>
+        </w:rPr>
+        <w:t>G</w:t>
+      </w:r>
+      <w:r>
+        <w:rPr>
+          <w:color w:val="0070C0"/>
+        </w:rPr>
+        <w:t>et</w:t>
+      </w:r>
+      <w:r>
+        <w:rPr>
+          <w:color w:val="0070C0"/>
+        </w:rPr>
+        <w:t xml:space="preserve"> </w:t>
+      </w:r>
+      <w:r>
+        <w:rPr>
+          <w:color w:val="0070C0"/>
+        </w:rPr>
+        <w:t>Image</w:t>
       </w:r>
     </w:p>
     <w:p>
@@ -403,8 +673,14 @@
           <w:ilvl w:val="0"/>
           <w:numId w:val="3"/>
         </w:numPr>
-      </w:pPr>
-      <w:r>
+        <w:rPr>
+          <w:color w:val="0070C0"/>
+        </w:rPr>
+      </w:pPr>
+      <w:r>
+        <w:rPr>
+          <w:color w:val="0070C0"/>
+        </w:rPr>
         <w:t>Register</w:t>
       </w:r>
     </w:p>
@@ -415,8 +691,14 @@
           <w:ilvl w:val="0"/>
           <w:numId w:val="3"/>
         </w:numPr>
-      </w:pPr>
-      <w:r>
+        <w:rPr>
+          <w:color w:val="0070C0"/>
+        </w:rPr>
+      </w:pPr>
+      <w:r>
+        <w:rPr>
+          <w:color w:val="0070C0"/>
+        </w:rPr>
         <w:t>Login</w:t>
       </w:r>
     </w:p>
@@ -427,14 +709,26 @@
           <w:ilvl w:val="0"/>
           <w:numId w:val="3"/>
         </w:numPr>
-      </w:pPr>
-      <w:r>
+        <w:rPr>
+          <w:color w:val="0070C0"/>
+        </w:rPr>
+      </w:pPr>
+      <w:r>
+        <w:rPr>
+          <w:color w:val="0070C0"/>
+        </w:rPr>
         <w:t>My</w:t>
       </w:r>
       <w:r>
+        <w:rPr>
+          <w:color w:val="0070C0"/>
+        </w:rPr>
         <w:t xml:space="preserve"> </w:t>
       </w:r>
       <w:r>
+        <w:rPr>
+          <w:color w:val="0070C0"/>
+        </w:rPr>
         <w:t>Profile</w:t>
       </w:r>
     </w:p>
@@ -445,8 +739,14 @@
           <w:ilvl w:val="0"/>
           <w:numId w:val="3"/>
         </w:numPr>
-      </w:pPr>
-      <w:r>
+        <w:rPr>
+          <w:color w:val="0070C0"/>
+        </w:rPr>
+      </w:pPr>
+      <w:r>
+        <w:rPr>
+          <w:color w:val="0070C0"/>
+        </w:rPr>
         <w:t>Edit Profile</w:t>
       </w:r>
     </w:p>
@@ -457,9 +757,15 @@
           <w:ilvl w:val="0"/>
           <w:numId w:val="3"/>
         </w:numPr>
-      </w:pPr>
-      <w:r>
-        <w:t>Delete Profile</w:t>
+        <w:rPr>
+          <w:color w:val="0070C0"/>
+        </w:rPr>
+      </w:pPr>
+      <w:r>
+        <w:rPr>
+          <w:color w:val="0070C0"/>
+        </w:rPr>
+        <w:t>Change Password</w:t>
       </w:r>
     </w:p>
     <w:p>
@@ -471,7 +777,7 @@
         </w:numPr>
       </w:pPr>
       <w:r>
-        <w:t>Change Password</w:t>
+        <w:t>Forget Password</w:t>
       </w:r>
     </w:p>
     <w:p>
@@ -481,9 +787,15 @@
           <w:ilvl w:val="0"/>
           <w:numId w:val="3"/>
         </w:numPr>
-      </w:pPr>
-      <w:r>
-        <w:t>Forget Password</w:t>
+        <w:rPr>
+          <w:color w:val="0070C0"/>
+        </w:rPr>
+      </w:pPr>
+      <w:r>
+        <w:rPr>
+          <w:color w:val="0070C0"/>
+        </w:rPr>
+        <w:t>Create Post</w:t>
       </w:r>
     </w:p>
     <w:p>
@@ -493,9 +805,15 @@
           <w:ilvl w:val="0"/>
           <w:numId w:val="3"/>
         </w:numPr>
-      </w:pPr>
-      <w:r>
-        <w:t>Create Post</w:t>
+        <w:rPr>
+          <w:color w:val="0070C0"/>
+        </w:rPr>
+      </w:pPr>
+      <w:r>
+        <w:rPr>
+          <w:color w:val="0070C0"/>
+        </w:rPr>
+        <w:t>Update Post</w:t>
       </w:r>
     </w:p>
     <w:p>
@@ -505,9 +823,15 @@
           <w:ilvl w:val="0"/>
           <w:numId w:val="3"/>
         </w:numPr>
-      </w:pPr>
-      <w:r>
-        <w:t>Update Post</w:t>
+        <w:rPr>
+          <w:color w:val="0070C0"/>
+        </w:rPr>
+      </w:pPr>
+      <w:r>
+        <w:rPr>
+          <w:color w:val="0070C0"/>
+        </w:rPr>
+        <w:t>Delete Post</w:t>
       </w:r>
     </w:p>
     <w:p>
@@ -517,20 +841,14 @@
           <w:ilvl w:val="0"/>
           <w:numId w:val="3"/>
         </w:numPr>
-      </w:pPr>
-      <w:r>
-        <w:t>Delete Post</w:t>
-      </w:r>
-    </w:p>
-    <w:p>
-      <w:pPr>
-        <w:pStyle w:val="ListParagraph"/>
-        <w:numPr>
-          <w:ilvl w:val="0"/>
-          <w:numId w:val="3"/>
-        </w:numPr>
-      </w:pPr>
-      <w:r>
+        <w:rPr>
+          <w:color w:val="0070C0"/>
+        </w:rPr>
+      </w:pPr>
+      <w:r>
+        <w:rPr>
+          <w:color w:val="0070C0"/>
+        </w:rPr>
         <w:t>Dashboard</w:t>
       </w:r>
     </w:p>
@@ -541,8 +859,14 @@
           <w:ilvl w:val="1"/>
           <w:numId w:val="3"/>
         </w:numPr>
-      </w:pPr>
-      <w:r>
+        <w:rPr>
+          <w:color w:val="0070C0"/>
+        </w:rPr>
+      </w:pPr>
+      <w:r>
+        <w:rPr>
+          <w:color w:val="0070C0"/>
+        </w:rPr>
         <w:t>View Post</w:t>
       </w:r>
     </w:p>
@@ -553,8 +877,15 @@
           <w:ilvl w:val="0"/>
           <w:numId w:val="3"/>
         </w:numPr>
-      </w:pPr>
-      <w:r>
+        <w:rPr>
+          <w:color w:val="0070C0"/>
+        </w:rPr>
+      </w:pPr>
+      <w:r>
+        <w:rPr>
+          <w:color w:val="0070C0"/>
+        </w:rPr>
+        <w:lastRenderedPageBreak/>
         <w:t>My Post</w:t>
       </w:r>
     </w:p>
@@ -566,13 +897,25 @@
           <w:numId w:val="3"/>
         </w:numPr>
         <w:rPr>
-          <w:color w:val="FF0000"/>
-        </w:rPr>
-      </w:pPr>
-      <w:r>
-        <w:rPr>
-          <w:color w:val="FF0000"/>
-        </w:rPr>
+          <w:color w:val="0070C0"/>
+        </w:rPr>
+      </w:pPr>
+      <w:r>
+        <w:rPr>
+          <w:color w:val="0070C0"/>
+        </w:rPr>
+        <w:t>Details post</w:t>
+      </w:r>
+    </w:p>
+    <w:p>
+      <w:pPr>
+        <w:pStyle w:val="ListParagraph"/>
+        <w:numPr>
+          <w:ilvl w:val="0"/>
+          <w:numId w:val="3"/>
+        </w:numPr>
+      </w:pPr>
+      <w:r>
         <w:t>Job Search</w:t>
       </w:r>
     </w:p>
@@ -583,14 +926,8 @@
           <w:ilvl w:val="0"/>
           <w:numId w:val="3"/>
         </w:numPr>
-        <w:rPr>
-          <w:color w:val="FF0000"/>
-        </w:rPr>
-      </w:pPr>
-      <w:r>
-        <w:rPr>
-          <w:color w:val="FF0000"/>
-        </w:rPr>
+      </w:pPr>
+      <w:r>
         <w:t>Create Network</w:t>
       </w:r>
     </w:p>
@@ -601,15 +938,8 @@
           <w:ilvl w:val="0"/>
           <w:numId w:val="3"/>
         </w:numPr>
-        <w:rPr>
-          <w:color w:val="FF0000"/>
-        </w:rPr>
-      </w:pPr>
-      <w:r>
-        <w:rPr>
-          <w:color w:val="FF0000"/>
-        </w:rPr>
-        <w:lastRenderedPageBreak/>
+      </w:pPr>
+      <w:r>
         <w:t>Create Report</w:t>
       </w:r>
     </w:p>
@@ -620,14 +950,8 @@
           <w:ilvl w:val="0"/>
           <w:numId w:val="3"/>
         </w:numPr>
-        <w:rPr>
-          <w:color w:val="FF0000"/>
-        </w:rPr>
-      </w:pPr>
-      <w:r>
-        <w:rPr>
-          <w:color w:val="FF0000"/>
-        </w:rPr>
+      </w:pPr>
+      <w:r>
         <w:t>Apply for Job</w:t>
       </w:r>
     </w:p>
@@ -638,14 +962,8 @@
           <w:ilvl w:val="0"/>
           <w:numId w:val="3"/>
         </w:numPr>
-        <w:rPr>
-          <w:color w:val="FF0000"/>
-        </w:rPr>
-      </w:pPr>
-      <w:r>
-        <w:rPr>
-          <w:color w:val="FF0000"/>
-        </w:rPr>
+      </w:pPr>
+      <w:r>
         <w:t>All Connection</w:t>
       </w:r>
     </w:p>
@@ -656,9 +974,45 @@
           <w:ilvl w:val="0"/>
           <w:numId w:val="3"/>
         </w:numPr>
-      </w:pPr>
-      <w:r>
+        <w:rPr>
+          <w:color w:val="0070C0"/>
+        </w:rPr>
+      </w:pPr>
+      <w:r>
+        <w:rPr>
+          <w:color w:val="0070C0"/>
+        </w:rPr>
         <w:t>Logout</w:t>
+      </w:r>
+    </w:p>
+    <w:p>
+      <w:pPr>
+        <w:pStyle w:val="ListParagraph"/>
+        <w:numPr>
+          <w:ilvl w:val="0"/>
+          <w:numId w:val="3"/>
+        </w:numPr>
+        <w:rPr>
+          <w:color w:val="0070C0"/>
+        </w:rPr>
+      </w:pPr>
+      <w:r>
+        <w:rPr>
+          <w:color w:val="0070C0"/>
+        </w:rPr>
+        <w:t>Get Image</w:t>
+      </w:r>
+    </w:p>
+    <w:p>
+      <w:pPr>
+        <w:pStyle w:val="ListParagraph"/>
+        <w:numPr>
+          <w:ilvl w:val="0"/>
+          <w:numId w:val="3"/>
+        </w:numPr>
+      </w:pPr>
+      <w:r>
+        <w:t>Delete Profile</w:t>
       </w:r>
     </w:p>
     <w:p/>
@@ -876,15 +1230,6 @@
     </w:p>
     <w:p>
       <w:pPr>
-        <w:pStyle w:val="ListParagraph"/>
-        <w:numPr>
-          <w:ilvl w:val="0"/>
-          <w:numId w:val="4"/>
-        </w:numPr>
-      </w:pPr>
-    </w:p>
-    <w:p>
-      <w:pPr>
         <w:rPr>
           <w:b/>
           <w:bCs/>
@@ -1031,6 +1376,7 @@
         </w:numPr>
       </w:pPr>
       <w:r>
+        <w:lastRenderedPageBreak/>
         <w:t>Dashboard</w:t>
       </w:r>
     </w:p>
@@ -1091,7 +1437,6 @@
         </w:numPr>
       </w:pPr>
       <w:r>
-        <w:lastRenderedPageBreak/>
         <w:t>Job Candidate List</w:t>
       </w:r>
     </w:p>
@@ -1130,15 +1475,6 @@
       <w:r>
         <w:t>Logout</w:t>
       </w:r>
-    </w:p>
-    <w:p>
-      <w:pPr>
-        <w:pStyle w:val="ListParagraph"/>
-        <w:numPr>
-          <w:ilvl w:val="0"/>
-          <w:numId w:val="5"/>
-        </w:numPr>
-      </w:pPr>
     </w:p>
     <w:p/>
     <w:p/>
@@ -1268,13 +1604,8 @@
         </w:numPr>
       </w:pPr>
       <w:r>
-        <w:t xml:space="preserve">Offer </w:t>
-      </w:r>
-      <w:proofErr w:type="gramStart"/>
-      <w:r>
-        <w:t>letter</w:t>
-      </w:r>
-      <w:proofErr w:type="gramEnd"/>
+        <w:t>Offer letter</w:t>
+      </w:r>
     </w:p>
     <w:p>
       <w:pPr>

</xml_diff>

<commit_message>
moderator and Hr almost done
</commit_message>
<xml_diff>
--- a/StudentForum.docx
+++ b/StudentForum.docx
@@ -158,8 +158,16 @@
         <w:rPr>
           <w:color w:val="0070C0"/>
         </w:rPr>
-        <w:t>Read individual student</w:t>
-      </w:r>
+        <w:t xml:space="preserve">Read individual </w:t>
+      </w:r>
+      <w:proofErr w:type="gramStart"/>
+      <w:r>
+        <w:rPr>
+          <w:color w:val="0070C0"/>
+        </w:rPr>
+        <w:t>student</w:t>
+      </w:r>
+      <w:proofErr w:type="gramEnd"/>
     </w:p>
     <w:p>
       <w:pPr>
@@ -290,8 +298,16 @@
         <w:rPr>
           <w:color w:val="0070C0"/>
         </w:rPr>
-        <w:t>Read individual moderator</w:t>
-      </w:r>
+        <w:t xml:space="preserve">Read individual </w:t>
+      </w:r>
+      <w:proofErr w:type="gramStart"/>
+      <w:r>
+        <w:rPr>
+          <w:color w:val="0070C0"/>
+        </w:rPr>
+        <w:t>moderator</w:t>
+      </w:r>
+      <w:proofErr w:type="gramEnd"/>
     </w:p>
     <w:p>
       <w:pPr>
@@ -370,12 +386,14 @@
         </w:rPr>
         <w:t xml:space="preserve">Read </w:t>
       </w:r>
+      <w:proofErr w:type="spellStart"/>
       <w:r>
         <w:rPr>
           <w:color w:val="0070C0"/>
         </w:rPr>
         <w:t>hr</w:t>
       </w:r>
+      <w:proofErr w:type="spellEnd"/>
       <w:r>
         <w:rPr>
           <w:color w:val="0070C0"/>
@@ -422,8 +440,18 @@
         <w:rPr>
           <w:color w:val="0070C0"/>
         </w:rPr>
-        <w:t>Read individual Hr</w:t>
-      </w:r>
+        <w:t xml:space="preserve">Read individual </w:t>
+      </w:r>
+      <w:proofErr w:type="spellStart"/>
+      <w:proofErr w:type="gramStart"/>
+      <w:r>
+        <w:rPr>
+          <w:color w:val="0070C0"/>
+        </w:rPr>
+        <w:t>Hr</w:t>
+      </w:r>
+      <w:proofErr w:type="spellEnd"/>
+      <w:proofErr w:type="gramEnd"/>
     </w:p>
     <w:p>
       <w:pPr>
@@ -508,12 +536,14 @@
         </w:rPr>
         <w:t xml:space="preserve">all </w:t>
       </w:r>
+      <w:proofErr w:type="gramStart"/>
       <w:r>
         <w:rPr>
           <w:color w:val="0070C0"/>
         </w:rPr>
         <w:t>Moderator</w:t>
       </w:r>
+      <w:proofErr w:type="gramEnd"/>
     </w:p>
     <w:p>
       <w:pPr>
@@ -530,8 +560,42 @@
         <w:rPr>
           <w:color w:val="0070C0"/>
         </w:rPr>
-        <w:t>Read all HR</w:t>
-      </w:r>
+        <w:t xml:space="preserve">Read all </w:t>
+      </w:r>
+      <w:proofErr w:type="gramStart"/>
+      <w:r>
+        <w:rPr>
+          <w:color w:val="0070C0"/>
+        </w:rPr>
+        <w:t>HR</w:t>
+      </w:r>
+      <w:proofErr w:type="gramEnd"/>
+    </w:p>
+    <w:p>
+      <w:pPr>
+        <w:pStyle w:val="ListParagraph"/>
+        <w:numPr>
+          <w:ilvl w:val="1"/>
+          <w:numId w:val="2"/>
+        </w:numPr>
+        <w:rPr>
+          <w:color w:val="000000" w:themeColor="text1"/>
+        </w:rPr>
+      </w:pPr>
+      <w:r>
+        <w:rPr>
+          <w:color w:val="000000" w:themeColor="text1"/>
+        </w:rPr>
+        <w:t xml:space="preserve">Read All </w:t>
+      </w:r>
+      <w:proofErr w:type="gramStart"/>
+      <w:r>
+        <w:rPr>
+          <w:color w:val="000000" w:themeColor="text1"/>
+        </w:rPr>
+        <w:t>report</w:t>
+      </w:r>
+      <w:proofErr w:type="gramEnd"/>
     </w:p>
     <w:p>
       <w:pPr>
@@ -867,6 +931,7 @@
         <w:rPr>
           <w:color w:val="0070C0"/>
         </w:rPr>
+        <w:lastRenderedPageBreak/>
         <w:t>View Post</w:t>
       </w:r>
     </w:p>
@@ -885,7 +950,6 @@
         <w:rPr>
           <w:color w:val="0070C0"/>
         </w:rPr>
-        <w:lastRenderedPageBreak/>
         <w:t>My Post</w:t>
       </w:r>
     </w:p>
@@ -926,8 +990,14 @@
           <w:ilvl w:val="0"/>
           <w:numId w:val="3"/>
         </w:numPr>
-      </w:pPr>
-      <w:r>
+        <w:rPr>
+          <w:color w:val="FF0000"/>
+        </w:rPr>
+      </w:pPr>
+      <w:r>
+        <w:rPr>
+          <w:color w:val="FF0000"/>
+        </w:rPr>
         <w:t>Create Network</w:t>
       </w:r>
     </w:p>
@@ -938,8 +1008,14 @@
           <w:ilvl w:val="0"/>
           <w:numId w:val="3"/>
         </w:numPr>
-      </w:pPr>
-      <w:r>
+        <w:rPr>
+          <w:color w:val="0070C0"/>
+        </w:rPr>
+      </w:pPr>
+      <w:r>
+        <w:rPr>
+          <w:color w:val="0070C0"/>
+        </w:rPr>
         <w:t>Create Report</w:t>
       </w:r>
     </w:p>
@@ -950,6 +1026,24 @@
           <w:ilvl w:val="0"/>
           <w:numId w:val="3"/>
         </w:numPr>
+        <w:rPr>
+          <w:color w:val="00B050"/>
+        </w:rPr>
+      </w:pPr>
+      <w:r>
+        <w:rPr>
+          <w:color w:val="00B050"/>
+        </w:rPr>
+        <w:t>Report List</w:t>
+      </w:r>
+    </w:p>
+    <w:p>
+      <w:pPr>
+        <w:pStyle w:val="ListParagraph"/>
+        <w:numPr>
+          <w:ilvl w:val="0"/>
+          <w:numId w:val="3"/>
+        </w:numPr>
       </w:pPr>
       <w:r>
         <w:t>Apply for Job</w:t>
@@ -1013,6 +1107,102 @@
       </w:pPr>
       <w:r>
         <w:t>Delete Profile</w:t>
+      </w:r>
+    </w:p>
+    <w:p>
+      <w:pPr>
+        <w:pStyle w:val="ListParagraph"/>
+        <w:numPr>
+          <w:ilvl w:val="0"/>
+          <w:numId w:val="3"/>
+        </w:numPr>
+        <w:rPr>
+          <w:color w:val="0070C0"/>
+        </w:rPr>
+      </w:pPr>
+      <w:r>
+        <w:rPr>
+          <w:color w:val="0070C0"/>
+        </w:rPr>
+        <w:t xml:space="preserve">Create comment. </w:t>
+      </w:r>
+    </w:p>
+    <w:p>
+      <w:pPr>
+        <w:pStyle w:val="ListParagraph"/>
+        <w:numPr>
+          <w:ilvl w:val="0"/>
+          <w:numId w:val="3"/>
+        </w:numPr>
+        <w:rPr>
+          <w:color w:val="0070C0"/>
+        </w:rPr>
+      </w:pPr>
+      <w:r>
+        <w:rPr>
+          <w:color w:val="0070C0"/>
+        </w:rPr>
+        <w:t xml:space="preserve">Read </w:t>
+      </w:r>
+      <w:r>
+        <w:rPr>
+          <w:color w:val="0070C0"/>
+        </w:rPr>
+        <w:t>Post</w:t>
+      </w:r>
+      <w:r>
+        <w:rPr>
+          <w:color w:val="0070C0"/>
+        </w:rPr>
+        <w:t xml:space="preserve">’s </w:t>
+      </w:r>
+      <w:r>
+        <w:rPr>
+          <w:color w:val="0070C0"/>
+        </w:rPr>
+        <w:t>comment.</w:t>
+      </w:r>
+    </w:p>
+    <w:p>
+      <w:pPr>
+        <w:pStyle w:val="ListParagraph"/>
+        <w:numPr>
+          <w:ilvl w:val="0"/>
+          <w:numId w:val="3"/>
+        </w:numPr>
+        <w:rPr>
+          <w:color w:val="0070C0"/>
+        </w:rPr>
+      </w:pPr>
+      <w:r>
+        <w:rPr>
+          <w:color w:val="0070C0"/>
+        </w:rPr>
+        <w:t xml:space="preserve">Delete </w:t>
+      </w:r>
+      <w:r>
+        <w:rPr>
+          <w:color w:val="0070C0"/>
+        </w:rPr>
+        <w:t>comment.</w:t>
+      </w:r>
+    </w:p>
+    <w:p>
+      <w:pPr>
+        <w:pStyle w:val="ListParagraph"/>
+        <w:numPr>
+          <w:ilvl w:val="0"/>
+          <w:numId w:val="3"/>
+        </w:numPr>
+        <w:rPr>
+          <w:color w:val="0070C0"/>
+        </w:rPr>
+      </w:pPr>
+      <w:r>
+        <w:rPr>
+          <w:color w:val="0070C0"/>
+        </w:rPr>
+        <w:t>Reply Comment</w:t>
       </w:r>
     </w:p>
     <w:p/>
@@ -1043,8 +1233,14 @@
           <w:ilvl w:val="0"/>
           <w:numId w:val="4"/>
         </w:numPr>
-      </w:pPr>
-      <w:r>
+        <w:rPr>
+          <w:color w:val="0070C0"/>
+        </w:rPr>
+      </w:pPr>
+      <w:r>
+        <w:rPr>
+          <w:color w:val="0070C0"/>
+        </w:rPr>
         <w:t>Register</w:t>
       </w:r>
     </w:p>
@@ -1055,8 +1251,14 @@
           <w:ilvl w:val="0"/>
           <w:numId w:val="4"/>
         </w:numPr>
-      </w:pPr>
-      <w:r>
+        <w:rPr>
+          <w:color w:val="0070C0"/>
+        </w:rPr>
+      </w:pPr>
+      <w:r>
+        <w:rPr>
+          <w:color w:val="0070C0"/>
+        </w:rPr>
         <w:t>Login</w:t>
       </w:r>
     </w:p>
@@ -1067,8 +1269,14 @@
           <w:ilvl w:val="0"/>
           <w:numId w:val="4"/>
         </w:numPr>
-      </w:pPr>
-      <w:r>
+        <w:rPr>
+          <w:color w:val="0070C0"/>
+        </w:rPr>
+      </w:pPr>
+      <w:r>
+        <w:rPr>
+          <w:color w:val="0070C0"/>
+        </w:rPr>
         <w:t>My Profile</w:t>
       </w:r>
     </w:p>
@@ -1079,8 +1287,14 @@
           <w:ilvl w:val="0"/>
           <w:numId w:val="4"/>
         </w:numPr>
-      </w:pPr>
-      <w:r>
+        <w:rPr>
+          <w:color w:val="0070C0"/>
+        </w:rPr>
+      </w:pPr>
+      <w:r>
+        <w:rPr>
+          <w:color w:val="0070C0"/>
+        </w:rPr>
         <w:t>Update Profile</w:t>
       </w:r>
     </w:p>
@@ -1091,8 +1305,14 @@
           <w:ilvl w:val="0"/>
           <w:numId w:val="4"/>
         </w:numPr>
-      </w:pPr>
-      <w:r>
+        <w:rPr>
+          <w:color w:val="0070C0"/>
+        </w:rPr>
+      </w:pPr>
+      <w:r>
+        <w:rPr>
+          <w:color w:val="0070C0"/>
+        </w:rPr>
         <w:t>Delete Profile</w:t>
       </w:r>
     </w:p>
@@ -1103,8 +1323,14 @@
           <w:ilvl w:val="0"/>
           <w:numId w:val="4"/>
         </w:numPr>
-      </w:pPr>
-      <w:r>
+        <w:rPr>
+          <w:color w:val="0070C0"/>
+        </w:rPr>
+      </w:pPr>
+      <w:r>
+        <w:rPr>
+          <w:color w:val="0070C0"/>
+        </w:rPr>
         <w:t>Change Password</w:t>
       </w:r>
     </w:p>
@@ -1127,9 +1353,15 @@
           <w:ilvl w:val="0"/>
           <w:numId w:val="4"/>
         </w:numPr>
-      </w:pPr>
-      <w:r>
-        <w:t>User management</w:t>
+        <w:rPr>
+          <w:color w:val="00B050"/>
+        </w:rPr>
+      </w:pPr>
+      <w:r>
+        <w:rPr>
+          <w:color w:val="00B050"/>
+        </w:rPr>
+        <w:t>Create Post</w:t>
       </w:r>
     </w:p>
     <w:p>
@@ -1139,9 +1371,15 @@
           <w:ilvl w:val="0"/>
           <w:numId w:val="4"/>
         </w:numPr>
-      </w:pPr>
-      <w:r>
-        <w:t>Create Post</w:t>
+        <w:rPr>
+          <w:color w:val="00B050"/>
+        </w:rPr>
+      </w:pPr>
+      <w:r>
+        <w:rPr>
+          <w:color w:val="00B050"/>
+        </w:rPr>
+        <w:t>Update Post</w:t>
       </w:r>
     </w:p>
     <w:p>
@@ -1151,9 +1389,15 @@
           <w:ilvl w:val="0"/>
           <w:numId w:val="4"/>
         </w:numPr>
-      </w:pPr>
-      <w:r>
-        <w:t>Update Post</w:t>
+        <w:rPr>
+          <w:color w:val="0070C0"/>
+        </w:rPr>
+      </w:pPr>
+      <w:r>
+        <w:rPr>
+          <w:color w:val="0070C0"/>
+        </w:rPr>
+        <w:t>Delete Post</w:t>
       </w:r>
     </w:p>
     <w:p>
@@ -1163,9 +1407,15 @@
           <w:ilvl w:val="0"/>
           <w:numId w:val="4"/>
         </w:numPr>
-      </w:pPr>
-      <w:r>
-        <w:t>Delete Post</w:t>
+        <w:rPr>
+          <w:color w:val="0070C0"/>
+        </w:rPr>
+      </w:pPr>
+      <w:r>
+        <w:rPr>
+          <w:color w:val="0070C0"/>
+        </w:rPr>
+        <w:t>Report handling</w:t>
       </w:r>
     </w:p>
     <w:p>
@@ -1175,20 +1425,14 @@
           <w:ilvl w:val="0"/>
           <w:numId w:val="4"/>
         </w:numPr>
-      </w:pPr>
-      <w:r>
-        <w:t>Report handling</w:t>
-      </w:r>
-    </w:p>
-    <w:p>
-      <w:pPr>
-        <w:pStyle w:val="ListParagraph"/>
-        <w:numPr>
-          <w:ilvl w:val="0"/>
-          <w:numId w:val="4"/>
-        </w:numPr>
-      </w:pPr>
-      <w:r>
+        <w:rPr>
+          <w:color w:val="0070C0"/>
+        </w:rPr>
+      </w:pPr>
+      <w:r>
+        <w:rPr>
+          <w:color w:val="0070C0"/>
+        </w:rPr>
         <w:t>Dashboard</w:t>
       </w:r>
     </w:p>
@@ -1199,9 +1443,15 @@
           <w:ilvl w:val="1"/>
           <w:numId w:val="4"/>
         </w:numPr>
-      </w:pPr>
-      <w:r>
-        <w:t>All post</w:t>
+        <w:rPr>
+          <w:color w:val="00B050"/>
+        </w:rPr>
+      </w:pPr>
+      <w:r>
+        <w:rPr>
+          <w:color w:val="00B050"/>
+        </w:rPr>
+        <w:t>All student created by</w:t>
       </w:r>
     </w:p>
     <w:p>
@@ -1211,8 +1461,56 @@
           <w:ilvl w:val="1"/>
           <w:numId w:val="4"/>
         </w:numPr>
-      </w:pPr>
-      <w:r>
+        <w:rPr>
+          <w:color w:val="0070C0"/>
+        </w:rPr>
+      </w:pPr>
+      <w:r>
+        <w:rPr>
+          <w:color w:val="0070C0"/>
+        </w:rPr>
+        <w:t>All post</w:t>
+      </w:r>
+    </w:p>
+    <w:p>
+      <w:pPr>
+        <w:pStyle w:val="ListParagraph"/>
+        <w:numPr>
+          <w:ilvl w:val="1"/>
+          <w:numId w:val="4"/>
+        </w:numPr>
+        <w:rPr>
+          <w:color w:val="0070C0"/>
+        </w:rPr>
+      </w:pPr>
+      <w:r>
+        <w:rPr>
+          <w:color w:val="0070C0"/>
+        </w:rPr>
+        <w:t>Details post</w:t>
+      </w:r>
+      <w:r>
+        <w:rPr>
+          <w:color w:val="0070C0"/>
+        </w:rPr>
+        <w:t>/post with comment</w:t>
+      </w:r>
+    </w:p>
+    <w:p>
+      <w:pPr>
+        <w:pStyle w:val="ListParagraph"/>
+        <w:numPr>
+          <w:ilvl w:val="1"/>
+          <w:numId w:val="4"/>
+        </w:numPr>
+        <w:rPr>
+          <w:color w:val="0070C0"/>
+        </w:rPr>
+      </w:pPr>
+      <w:r>
+        <w:rPr>
+          <w:color w:val="0070C0"/>
+        </w:rPr>
         <w:t>All Report</w:t>
       </w:r>
     </w:p>
@@ -1223,10 +1521,141 @@
           <w:ilvl w:val="0"/>
           <w:numId w:val="4"/>
         </w:numPr>
-      </w:pPr>
-      <w:r>
+        <w:rPr>
+          <w:color w:val="0070C0"/>
+        </w:rPr>
+      </w:pPr>
+      <w:r>
+        <w:rPr>
+          <w:color w:val="0070C0"/>
+        </w:rPr>
         <w:t>Logout</w:t>
       </w:r>
+    </w:p>
+    <w:p>
+      <w:pPr>
+        <w:pStyle w:val="ListParagraph"/>
+        <w:numPr>
+          <w:ilvl w:val="0"/>
+          <w:numId w:val="4"/>
+        </w:numPr>
+        <w:rPr>
+          <w:color w:val="0070C0"/>
+        </w:rPr>
+      </w:pPr>
+      <w:r>
+        <w:rPr>
+          <w:color w:val="0070C0"/>
+        </w:rPr>
+        <w:t>Delete comment.</w:t>
+      </w:r>
+    </w:p>
+    <w:p>
+      <w:pPr>
+        <w:pStyle w:val="ListParagraph"/>
+        <w:numPr>
+          <w:ilvl w:val="0"/>
+          <w:numId w:val="4"/>
+        </w:numPr>
+        <w:rPr>
+          <w:color w:val="0070C0"/>
+        </w:rPr>
+      </w:pPr>
+      <w:r>
+        <w:rPr>
+          <w:color w:val="0070C0"/>
+        </w:rPr>
+        <w:t>User management</w:t>
+      </w:r>
+    </w:p>
+    <w:p>
+      <w:pPr>
+        <w:pStyle w:val="ListParagraph"/>
+        <w:numPr>
+          <w:ilvl w:val="1"/>
+          <w:numId w:val="4"/>
+        </w:numPr>
+        <w:rPr>
+          <w:color w:val="0070C0"/>
+        </w:rPr>
+      </w:pPr>
+      <w:r>
+        <w:rPr>
+          <w:color w:val="0070C0"/>
+        </w:rPr>
+        <w:t xml:space="preserve">Individual </w:t>
+      </w:r>
+      <w:r>
+        <w:rPr>
+          <w:color w:val="0070C0"/>
+        </w:rPr>
+        <w:t>user’s</w:t>
+      </w:r>
+      <w:r>
+        <w:rPr>
+          <w:color w:val="0070C0"/>
+        </w:rPr>
+        <w:t xml:space="preserve"> post</w:t>
+      </w:r>
+      <w:r>
+        <w:rPr>
+          <w:color w:val="0070C0"/>
+        </w:rPr>
+        <w:t>s</w:t>
+      </w:r>
+      <w:r>
+        <w:rPr>
+          <w:color w:val="0070C0"/>
+        </w:rPr>
+        <w:t>/</w:t>
+      </w:r>
+      <w:r>
+        <w:rPr>
+          <w:color w:val="0070C0"/>
+        </w:rPr>
+        <w:t>j</w:t>
+      </w:r>
+      <w:r>
+        <w:rPr>
+          <w:color w:val="0070C0"/>
+        </w:rPr>
+        <w:t>obs</w:t>
+      </w:r>
+    </w:p>
+    <w:p>
+      <w:pPr>
+        <w:pStyle w:val="ListParagraph"/>
+        <w:numPr>
+          <w:ilvl w:val="1"/>
+          <w:numId w:val="4"/>
+        </w:numPr>
+        <w:rPr>
+          <w:color w:val="0070C0"/>
+        </w:rPr>
+      </w:pPr>
+      <w:r>
+        <w:rPr>
+          <w:color w:val="0070C0"/>
+        </w:rPr>
+        <w:t xml:space="preserve">Individual </w:t>
+      </w:r>
+      <w:r>
+        <w:rPr>
+          <w:color w:val="0070C0"/>
+        </w:rPr>
+        <w:t xml:space="preserve">users </w:t>
+      </w:r>
+      <w:r>
+        <w:rPr>
+          <w:color w:val="0070C0"/>
+        </w:rPr>
+        <w:t>comment</w:t>
+      </w:r>
+    </w:p>
+    <w:p>
+      <w:pPr>
+        <w:pStyle w:val="ListParagraph"/>
+      </w:pPr>
     </w:p>
     <w:p>
       <w:pPr>
@@ -1244,6 +1673,7 @@
           <w:sz w:val="28"/>
           <w:szCs w:val="28"/>
         </w:rPr>
+        <w:lastRenderedPageBreak/>
         <w:t>Hiring manager</w:t>
       </w:r>
     </w:p>
@@ -1376,7 +1806,6 @@
         </w:numPr>
       </w:pPr>
       <w:r>
-        <w:lastRenderedPageBreak/>
         <w:t>Dashboard</w:t>
       </w:r>
     </w:p>
@@ -1474,6 +1903,78 @@
       </w:pPr>
       <w:r>
         <w:t>Logout</w:t>
+      </w:r>
+    </w:p>
+    <w:p>
+      <w:pPr>
+        <w:pStyle w:val="ListParagraph"/>
+        <w:numPr>
+          <w:ilvl w:val="0"/>
+          <w:numId w:val="5"/>
+        </w:numPr>
+        <w:rPr>
+          <w:color w:val="000000" w:themeColor="text1"/>
+        </w:rPr>
+      </w:pPr>
+      <w:r>
+        <w:rPr>
+          <w:color w:val="000000" w:themeColor="text1"/>
+        </w:rPr>
+        <w:t xml:space="preserve">Create comment. </w:t>
+      </w:r>
+    </w:p>
+    <w:p>
+      <w:pPr>
+        <w:pStyle w:val="ListParagraph"/>
+        <w:numPr>
+          <w:ilvl w:val="0"/>
+          <w:numId w:val="5"/>
+        </w:numPr>
+        <w:rPr>
+          <w:color w:val="000000" w:themeColor="text1"/>
+        </w:rPr>
+      </w:pPr>
+      <w:r>
+        <w:rPr>
+          <w:color w:val="000000" w:themeColor="text1"/>
+        </w:rPr>
+        <w:t>Read Post’s comment.</w:t>
+      </w:r>
+    </w:p>
+    <w:p>
+      <w:pPr>
+        <w:pStyle w:val="ListParagraph"/>
+        <w:numPr>
+          <w:ilvl w:val="0"/>
+          <w:numId w:val="5"/>
+        </w:numPr>
+        <w:rPr>
+          <w:color w:val="000000" w:themeColor="text1"/>
+        </w:rPr>
+      </w:pPr>
+      <w:r>
+        <w:rPr>
+          <w:color w:val="000000" w:themeColor="text1"/>
+        </w:rPr>
+        <w:t>Delete comment.</w:t>
+      </w:r>
+    </w:p>
+    <w:p>
+      <w:pPr>
+        <w:pStyle w:val="ListParagraph"/>
+        <w:numPr>
+          <w:ilvl w:val="0"/>
+          <w:numId w:val="5"/>
+        </w:numPr>
+        <w:rPr>
+          <w:color w:val="000000" w:themeColor="text1"/>
+        </w:rPr>
+      </w:pPr>
+      <w:r>
+        <w:rPr>
+          <w:color w:val="000000" w:themeColor="text1"/>
+        </w:rPr>
+        <w:t>Reply Comment</w:t>
       </w:r>
     </w:p>
     <w:p/>
@@ -1604,8 +2105,13 @@
         </w:numPr>
       </w:pPr>
       <w:r>
-        <w:t>Offer letter</w:t>
-      </w:r>
+        <w:t xml:space="preserve">Offer </w:t>
+      </w:r>
+      <w:proofErr w:type="gramStart"/>
+      <w:r>
+        <w:t>letter</w:t>
+      </w:r>
+      <w:proofErr w:type="gramEnd"/>
     </w:p>
     <w:p>
       <w:pPr>

</xml_diff>

<commit_message>
Reset Password by gmail
</commit_message>
<xml_diff>
--- a/StudentForum.docx
+++ b/StudentForum.docx
@@ -713,6 +713,24 @@
     </w:p>
     <w:p>
       <w:pPr>
+        <w:pStyle w:val="ListParagraph"/>
+        <w:numPr>
+          <w:ilvl w:val="0"/>
+          <w:numId w:val="2"/>
+        </w:numPr>
+        <w:rPr>
+          <w:color w:val="0070C0"/>
+        </w:rPr>
+      </w:pPr>
+      <w:r>
+        <w:rPr>
+          <w:color w:val="0070C0"/>
+        </w:rPr>
+        <w:t>Reset Password with OTP</w:t>
+      </w:r>
+    </w:p>
+    <w:p>
+      <w:pPr>
         <w:rPr>
           <w:b/>
           <w:bCs/>
@@ -839,9 +857,15 @@
           <w:ilvl w:val="0"/>
           <w:numId w:val="3"/>
         </w:numPr>
-      </w:pPr>
-      <w:r>
-        <w:t>Forget Password</w:t>
+        <w:rPr>
+          <w:color w:val="0070C0"/>
+        </w:rPr>
+      </w:pPr>
+      <w:r>
+        <w:rPr>
+          <w:color w:val="0070C0"/>
+        </w:rPr>
+        <w:t>Reset Password with OTP</w:t>
       </w:r>
     </w:p>
     <w:p>
@@ -913,6 +937,7 @@
         <w:rPr>
           <w:color w:val="0070C0"/>
         </w:rPr>
+        <w:lastRenderedPageBreak/>
         <w:t>Dashboard</w:t>
       </w:r>
     </w:p>
@@ -931,7 +956,6 @@
         <w:rPr>
           <w:color w:val="0070C0"/>
         </w:rPr>
-        <w:lastRenderedPageBreak/>
         <w:t>View Post</w:t>
       </w:r>
     </w:p>
@@ -1231,12 +1255,12 @@
           <w:numId w:val="3"/>
         </w:numPr>
         <w:rPr>
-          <w:color w:val="000000" w:themeColor="text1"/>
-        </w:rPr>
-      </w:pPr>
-      <w:r>
-        <w:rPr>
-          <w:color w:val="000000" w:themeColor="text1"/>
+          <w:color w:val="0070C0"/>
+        </w:rPr>
+      </w:pPr>
+      <w:r>
+        <w:rPr>
+          <w:color w:val="0070C0"/>
         </w:rPr>
         <w:t>My letter</w:t>
       </w:r>
@@ -1377,9 +1401,15 @@
           <w:ilvl w:val="0"/>
           <w:numId w:val="4"/>
         </w:numPr>
-      </w:pPr>
-      <w:r>
-        <w:t>Forget Password</w:t>
+        <w:rPr>
+          <w:color w:val="000000" w:themeColor="text1"/>
+        </w:rPr>
+      </w:pPr>
+      <w:r>
+        <w:rPr>
+          <w:color w:val="000000" w:themeColor="text1"/>
+        </w:rPr>
+        <w:t>Reset Password with OTP</w:t>
       </w:r>
     </w:p>
     <w:p>
@@ -1703,6 +1733,7 @@
         <w:rPr>
           <w:color w:val="0070C0"/>
         </w:rPr>
+        <w:lastRenderedPageBreak/>
         <w:t>Get Image</w:t>
       </w:r>
     </w:p>
@@ -1845,9 +1876,15 @@
           <w:ilvl w:val="0"/>
           <w:numId w:val="5"/>
         </w:numPr>
-      </w:pPr>
-      <w:r>
-        <w:t>Forget Password</w:t>
+        <w:rPr>
+          <w:color w:val="000000" w:themeColor="text1"/>
+        </w:rPr>
+      </w:pPr>
+      <w:r>
+        <w:rPr>
+          <w:color w:val="000000" w:themeColor="text1"/>
+        </w:rPr>
+        <w:t>Reset Password with OTP</w:t>
       </w:r>
     </w:p>
     <w:p>
@@ -2007,8 +2044,14 @@
           <w:ilvl w:val="0"/>
           <w:numId w:val="5"/>
         </w:numPr>
-      </w:pPr>
-      <w:r>
+        <w:rPr>
+          <w:color w:val="0070C0"/>
+        </w:rPr>
+      </w:pPr>
+      <w:r>
+        <w:rPr>
+          <w:color w:val="0070C0"/>
+        </w:rPr>
         <w:t>Create Network</w:t>
       </w:r>
     </w:p>
@@ -2073,8 +2116,14 @@
           <w:ilvl w:val="0"/>
           <w:numId w:val="5"/>
         </w:numPr>
-      </w:pPr>
-      <w:r>
+        <w:rPr>
+          <w:color w:val="0070C0"/>
+        </w:rPr>
+      </w:pPr>
+      <w:r>
+        <w:rPr>
+          <w:color w:val="0070C0"/>
+        </w:rPr>
         <w:t>All Connection</w:t>
       </w:r>
     </w:p>
@@ -2312,6 +2361,7 @@
         </w:numPr>
       </w:pPr>
       <w:r>
+        <w:lastRenderedPageBreak/>
         <w:t xml:space="preserve">Offer </w:t>
       </w:r>
       <w:proofErr w:type="gramStart"/>
@@ -2329,7 +2379,6 @@
         </w:numPr>
       </w:pPr>
       <w:r>
-        <w:lastRenderedPageBreak/>
         <w:t>Comment</w:t>
       </w:r>
     </w:p>
@@ -2356,6 +2405,23 @@
       <w:r>
         <w:t>Moderator Profile</w:t>
       </w:r>
+    </w:p>
+    <w:p>
+      <w:pPr>
+        <w:pStyle w:val="ListParagraph"/>
+        <w:numPr>
+          <w:ilvl w:val="0"/>
+          <w:numId w:val="6"/>
+        </w:numPr>
+      </w:pPr>
+      <w:r>
+        <w:t xml:space="preserve">Token – for reset </w:t>
+      </w:r>
+      <w:proofErr w:type="gramStart"/>
+      <w:r>
+        <w:t>password</w:t>
+      </w:r>
+      <w:proofErr w:type="gramEnd"/>
     </w:p>
     <w:p/>
     <w:p/>

</xml_diff>

<commit_message>
Otp under 5 minutes
</commit_message>
<xml_diff>
--- a/StudentForum.docx
+++ b/StudentForum.docx
@@ -1402,12 +1402,12 @@
           <w:numId w:val="4"/>
         </w:numPr>
         <w:rPr>
-          <w:color w:val="000000" w:themeColor="text1"/>
-        </w:rPr>
-      </w:pPr>
-      <w:r>
-        <w:rPr>
-          <w:color w:val="000000" w:themeColor="text1"/>
+          <w:color w:val="7030A0"/>
+        </w:rPr>
+      </w:pPr>
+      <w:r>
+        <w:rPr>
+          <w:color w:val="7030A0"/>
         </w:rPr>
         <w:t>Reset Password with OTP</w:t>
       </w:r>
@@ -1877,12 +1877,12 @@
           <w:numId w:val="5"/>
         </w:numPr>
         <w:rPr>
-          <w:color w:val="000000" w:themeColor="text1"/>
-        </w:rPr>
-      </w:pPr>
-      <w:r>
-        <w:rPr>
-          <w:color w:val="000000" w:themeColor="text1"/>
+          <w:color w:val="7030A0"/>
+        </w:rPr>
+      </w:pPr>
+      <w:r>
+        <w:rPr>
+          <w:color w:val="7030A0"/>
         </w:rPr>
         <w:t>Reset Password with OTP</w:t>
       </w:r>

</xml_diff>